<commit_message>
Robotics - Lab 1 (Modified) & Lab 2 (Updated)
</commit_message>
<xml_diff>
--- a/SEM_7/PRPWA/Lab 1/Lab 1.docx
+++ b/SEM_7/PRPWA/Lab 1/Lab 1.docx
@@ -4053,9 +4053,9 @@
         </w:rPr>
         <w:drawing>
           <wp:inline distT="0" distB="0" distL="114300" distR="114300">
-            <wp:extent cx="3721100" cy="1828800"/>
-            <wp:effectExtent l="0" t="0" r="12700" b="0"/>
-            <wp:docPr id="5" name="Picture 5" descr="Screenshot 2025-09-17 at 10.26.42 AM"/>
+            <wp:extent cx="3114040" cy="1920240"/>
+            <wp:effectExtent l="0" t="0" r="10160" b="10160"/>
+            <wp:docPr id="5" name="Picture 5" descr="/Users/dinanathdash/Documents/Figma/Frame 1.jpgFrame 1"/>
             <wp:cNvGraphicFramePr>
               <a:graphicFrameLocks xmlns:a="http://schemas.openxmlformats.org/drawingml/2006/main" noChangeAspect="1"/>
             </wp:cNvGraphicFramePr>
@@ -4063,27 +4063,14 @@
               <a:graphicData uri="http://schemas.openxmlformats.org/drawingml/2006/picture">
                 <pic:pic xmlns:pic="http://schemas.openxmlformats.org/drawingml/2006/picture">
                   <pic:nvPicPr>
-                    <pic:cNvPr id="5" name="Picture 5" descr="Screenshot 2025-09-17 at 10.26.42 AM"/>
+                    <pic:cNvPr id="5" name="Picture 5" descr="/Users/dinanathdash/Documents/Figma/Frame 1.jpgFrame 1"/>
                     <pic:cNvPicPr>
                       <a:picLocks noChangeAspect="1"/>
                     </pic:cNvPicPr>
                   </pic:nvPicPr>
                   <pic:blipFill>
-                    <a:blip r:embed="rId5">
-                      <a:clrChange>
-                        <a:clrFrom>
-                          <a:srgbClr val="F4F5F6">
-                            <a:alpha val="100000"/>
-                          </a:srgbClr>
-                        </a:clrFrom>
-                        <a:clrTo>
-                          <a:srgbClr val="F4F5F6">
-                            <a:alpha val="100000"/>
-                            <a:alpha val="0"/>
-                          </a:srgbClr>
-                        </a:clrTo>
-                      </a:clrChange>
-                    </a:blip>
+                    <a:blip r:embed="rId6"/>
+                    <a:srcRect t="7333" b="9475"/>
                     <a:stretch>
                       <a:fillRect/>
                     </a:stretch>
@@ -4091,7 +4078,7 @@
                   <pic:spPr>
                     <a:xfrm>
                       <a:off x="0" y="0"/>
-                      <a:ext cx="3721100" cy="1828800"/>
+                      <a:ext cx="3114040" cy="1920240"/>
                     </a:xfrm>
                     <a:prstGeom prst="rect">
                       <a:avLst/>
@@ -4267,7 +4254,7 @@
                     </pic:cNvPicPr>
                   </pic:nvPicPr>
                   <pic:blipFill>
-                    <a:blip r:embed="rId6">
+                    <a:blip r:embed="rId7">
                       <a:clrChange>
                         <a:clrFrom>
                           <a:srgbClr val="FFFFFF">
@@ -4365,7 +4352,7 @@
                     </pic:cNvPicPr>
                   </pic:nvPicPr>
                   <pic:blipFill>
-                    <a:blip r:embed="rId7">
+                    <a:blip r:embed="rId8">
                       <a:clrChange>
                         <a:clrFrom>
                           <a:srgbClr val="F4F5F6">
@@ -4782,7 +4769,7 @@
                     </pic:cNvPicPr>
                   </pic:nvPicPr>
                   <pic:blipFill>
-                    <a:blip r:embed="rId7">
+                    <a:blip r:embed="rId8">
                       <a:clrChange>
                         <a:clrFrom>
                           <a:srgbClr val="F4F5F6">
@@ -4845,24 +4832,86 @@
     </w:p>
     <w:p>
       <w:pPr>
-        <w:rPr>
-          <w:rFonts w:hint="default" w:ascii="Times New Roman Bold" w:hAnsi="Times New Roman Bold" w:cs="Times New Roman Bold"/>
+        <w:jc w:val="center"/>
+        <w:rPr>
+          <w:rFonts w:hint="default" w:ascii="Times New Roman Bold" w:hAnsi="Times New Roman Bold"/>
           <w:b/>
           <w:bCs w:val="0"/>
           <w:color w:val="auto"/>
-          <w:sz w:val="24"/>
-          <w:szCs w:val="24"/>
-          <w:lang w:val="en-US"/>
-        </w:rPr>
-      </w:pPr>
-      <w:r>
-        <w:rPr>
-          <w:rFonts w:hint="default" w:ascii="Times New Roman Bold" w:hAnsi="Times New Roman Bold" w:cs="Times New Roman Bold"/>
+          <w:sz w:val="40"/>
+          <w:szCs w:val="40"/>
+          <w:lang w:val="en-US"/>
+        </w:rPr>
+      </w:pPr>
+      <w:r>
+        <w:rPr>
+          <w:rFonts w:hint="default" w:ascii="Times New Roman Bold" w:hAnsi="Times New Roman Bold"/>
           <w:b/>
           <w:bCs w:val="0"/>
           <w:color w:val="auto"/>
-          <w:sz w:val="24"/>
-          <w:szCs w:val="24"/>
+          <w:sz w:val="40"/>
+          <w:szCs w:val="40"/>
+          <w:lang w:val="en-US"/>
+        </w:rPr>
+        <w:drawing>
+          <wp:inline distT="0" distB="0" distL="114300" distR="114300">
+            <wp:extent cx="2208530" cy="2377440"/>
+            <wp:effectExtent l="0" t="0" r="1270" b="10160"/>
+            <wp:docPr id="16" name="Picture 16" descr="Exp 3"/>
+            <wp:cNvGraphicFramePr>
+              <a:graphicFrameLocks xmlns:a="http://schemas.openxmlformats.org/drawingml/2006/main" noChangeAspect="1"/>
+            </wp:cNvGraphicFramePr>
+            <a:graphic xmlns:a="http://schemas.openxmlformats.org/drawingml/2006/main">
+              <a:graphicData uri="http://schemas.openxmlformats.org/drawingml/2006/picture">
+                <pic:pic xmlns:pic="http://schemas.openxmlformats.org/drawingml/2006/picture">
+                  <pic:nvPicPr>
+                    <pic:cNvPr id="16" name="Picture 16" descr="Exp 3"/>
+                    <pic:cNvPicPr>
+                      <a:picLocks noChangeAspect="1"/>
+                    </pic:cNvPicPr>
+                  </pic:nvPicPr>
+                  <pic:blipFill>
+                    <a:blip r:embed="rId9"/>
+                    <a:stretch>
+                      <a:fillRect/>
+                    </a:stretch>
+                  </pic:blipFill>
+                  <pic:spPr>
+                    <a:xfrm>
+                      <a:off x="0" y="0"/>
+                      <a:ext cx="2208530" cy="2377440"/>
+                    </a:xfrm>
+                    <a:prstGeom prst="rect">
+                      <a:avLst/>
+                    </a:prstGeom>
+                  </pic:spPr>
+                </pic:pic>
+              </a:graphicData>
+            </a:graphic>
+          </wp:inline>
+        </w:drawing>
+      </w:r>
+    </w:p>
+    <w:p>
+      <w:pPr>
+        <w:rPr>
+          <w:rFonts w:hint="default" w:ascii="Times New Roman Bold" w:hAnsi="Times New Roman Bold"/>
+          <w:b/>
+          <w:bCs w:val="0"/>
+          <w:color w:val="auto"/>
+          <w:sz w:val="40"/>
+          <w:szCs w:val="40"/>
+          <w:lang w:val="en-US"/>
+        </w:rPr>
+      </w:pPr>
+      <w:r>
+        <w:rPr>
+          <w:rFonts w:hint="default" w:ascii="Times New Roman Bold" w:hAnsi="Times New Roman Bold"/>
+          <w:b/>
+          <w:bCs w:val="0"/>
+          <w:color w:val="auto"/>
+          <w:sz w:val="40"/>
+          <w:szCs w:val="40"/>
           <w:lang w:val="en-US"/>
         </w:rPr>
         <w:br w:type="page"/>
@@ -5035,7 +5084,7 @@
                     </pic:cNvPicPr>
                   </pic:nvPicPr>
                   <pic:blipFill>
-                    <a:blip r:embed="rId8">
+                    <a:blip r:embed="rId10">
                       <a:clrChange>
                         <a:clrFrom>
                           <a:srgbClr val="F4F5F6">
@@ -5129,7 +5178,7 @@
                     </pic:cNvPicPr>
                   </pic:nvPicPr>
                   <pic:blipFill>
-                    <a:blip r:embed="rId9"/>
+                    <a:blip r:embed="rId11"/>
                     <a:stretch>
                       <a:fillRect/>
                     </a:stretch>
@@ -6053,7 +6102,7 @@
                     </pic:cNvPicPr>
                   </pic:nvPicPr>
                   <pic:blipFill>
-                    <a:blip r:embed="rId8">
+                    <a:blip r:embed="rId10">
                       <a:clrChange>
                         <a:clrFrom>
                           <a:srgbClr val="F4F5F6">
@@ -6116,22 +6165,82 @@
     </w:p>
     <w:p>
       <w:pPr>
-        <w:rPr>
-          <w:rFonts w:hint="default" w:ascii="Times New Roman" w:hAnsi="Times New Roman" w:cs="Times New Roman"/>
-          <w:b w:val="0"/>
-          <w:bCs w:val="0"/>
-          <w:sz w:val="24"/>
-          <w:szCs w:val="24"/>
-          <w:lang w:val="en-US"/>
-        </w:rPr>
-      </w:pPr>
-      <w:r>
-        <w:rPr>
-          <w:rFonts w:hint="default" w:ascii="Times New Roman" w:hAnsi="Times New Roman" w:cs="Times New Roman"/>
-          <w:b w:val="0"/>
-          <w:bCs w:val="0"/>
-          <w:sz w:val="24"/>
-          <w:szCs w:val="24"/>
+        <w:jc w:val="center"/>
+        <w:rPr>
+          <w:rFonts w:hint="default" w:ascii="Times New Roman" w:hAnsi="Times New Roman" w:cs="Times New Roman"/>
+          <w:b w:val="0"/>
+          <w:bCs w:val="0"/>
+          <w:sz w:val="24"/>
+          <w:szCs w:val="24"/>
+          <w:lang w:val="en-US"/>
+        </w:rPr>
+      </w:pPr>
+      <w:r>
+        <w:rPr>
+          <w:rFonts w:hint="default" w:ascii="Times New Roman" w:hAnsi="Times New Roman" w:cs="Times New Roman"/>
+          <w:b w:val="0"/>
+          <w:bCs w:val="0"/>
+          <w:sz w:val="24"/>
+          <w:szCs w:val="24"/>
+          <w:lang w:val="en-US"/>
+        </w:rPr>
+        <w:drawing>
+          <wp:inline distT="0" distB="0" distL="114300" distR="114300">
+            <wp:extent cx="5953760" cy="3474720"/>
+            <wp:effectExtent l="0" t="0" r="15240" b="5080"/>
+            <wp:docPr id="17" name="Picture 17" descr="Exp 4"/>
+            <wp:cNvGraphicFramePr>
+              <a:graphicFrameLocks xmlns:a="http://schemas.openxmlformats.org/drawingml/2006/main" noChangeAspect="1"/>
+            </wp:cNvGraphicFramePr>
+            <a:graphic xmlns:a="http://schemas.openxmlformats.org/drawingml/2006/main">
+              <a:graphicData uri="http://schemas.openxmlformats.org/drawingml/2006/picture">
+                <pic:pic xmlns:pic="http://schemas.openxmlformats.org/drawingml/2006/picture">
+                  <pic:nvPicPr>
+                    <pic:cNvPr id="17" name="Picture 17" descr="Exp 4"/>
+                    <pic:cNvPicPr>
+                      <a:picLocks noChangeAspect="1"/>
+                    </pic:cNvPicPr>
+                  </pic:nvPicPr>
+                  <pic:blipFill>
+                    <a:blip r:embed="rId12"/>
+                    <a:stretch>
+                      <a:fillRect/>
+                    </a:stretch>
+                  </pic:blipFill>
+                  <pic:spPr>
+                    <a:xfrm>
+                      <a:off x="0" y="0"/>
+                      <a:ext cx="5953760" cy="3474720"/>
+                    </a:xfrm>
+                    <a:prstGeom prst="rect">
+                      <a:avLst/>
+                    </a:prstGeom>
+                  </pic:spPr>
+                </pic:pic>
+              </a:graphicData>
+            </a:graphic>
+          </wp:inline>
+        </w:drawing>
+      </w:r>
+    </w:p>
+    <w:p>
+      <w:pPr>
+        <w:rPr>
+          <w:rFonts w:hint="default" w:ascii="Times New Roman Bold" w:hAnsi="Times New Roman Bold" w:cs="Times New Roman Bold"/>
+          <w:b/>
+          <w:bCs/>
+          <w:sz w:val="40"/>
+          <w:szCs w:val="40"/>
+          <w:lang w:val="en-US"/>
+        </w:rPr>
+      </w:pPr>
+      <w:r>
+        <w:rPr>
+          <w:rFonts w:hint="default" w:ascii="Times New Roman Bold" w:hAnsi="Times New Roman Bold" w:cs="Times New Roman Bold"/>
+          <w:b/>
+          <w:bCs/>
+          <w:sz w:val="40"/>
+          <w:szCs w:val="40"/>
           <w:lang w:val="en-US"/>
         </w:rPr>
         <w:br w:type="page"/>
@@ -6303,7 +6412,7 @@
                     </pic:cNvPicPr>
                   </pic:nvPicPr>
                   <pic:blipFill>
-                    <a:blip r:embed="rId10"/>
+                    <a:blip r:embed="rId13"/>
                     <a:stretch>
                       <a:fillRect/>
                     </a:stretch>
@@ -6387,7 +6496,7 @@
                     </pic:cNvPicPr>
                   </pic:nvPicPr>
                   <pic:blipFill>
-                    <a:blip r:embed="rId11">
+                    <a:blip r:embed="rId14">
                       <a:clrChange>
                         <a:clrFrom>
                           <a:srgbClr val="F4F5F6">
@@ -6527,6 +6636,7 @@
     <w:p>
       <w:pPr>
         <w:numPr>
+          <w:ilvl w:val="0"/>
           <w:numId w:val="0"/>
         </w:numPr>
         <w:bidi w:val="0"/>
@@ -6545,6 +6655,7 @@
     <w:p>
       <w:pPr>
         <w:numPr>
+          <w:ilvl w:val="0"/>
           <w:numId w:val="0"/>
         </w:numPr>
         <w:bidi w:val="0"/>
@@ -6563,6 +6674,7 @@
     <w:p>
       <w:pPr>
         <w:numPr>
+          <w:ilvl w:val="0"/>
           <w:numId w:val="0"/>
         </w:numPr>
         <w:bidi w:val="0"/>
@@ -6581,6 +6693,7 @@
     <w:p>
       <w:pPr>
         <w:numPr>
+          <w:ilvl w:val="0"/>
           <w:numId w:val="0"/>
         </w:numPr>
         <w:bidi w:val="0"/>
@@ -6599,6 +6712,7 @@
     <w:p>
       <w:pPr>
         <w:numPr>
+          <w:ilvl w:val="0"/>
           <w:numId w:val="0"/>
         </w:numPr>
         <w:bidi w:val="0"/>
@@ -6617,6 +6731,7 @@
     <w:p>
       <w:pPr>
         <w:numPr>
+          <w:ilvl w:val="0"/>
           <w:numId w:val="0"/>
         </w:numPr>
         <w:bidi w:val="0"/>
@@ -6635,6 +6750,7 @@
     <w:p>
       <w:pPr>
         <w:numPr>
+          <w:ilvl w:val="0"/>
           <w:numId w:val="0"/>
         </w:numPr>
         <w:bidi w:val="0"/>
@@ -6653,6 +6769,7 @@
     <w:p>
       <w:pPr>
         <w:numPr>
+          <w:ilvl w:val="0"/>
           <w:numId w:val="0"/>
         </w:numPr>
         <w:bidi w:val="0"/>
@@ -6671,6 +6788,7 @@
     <w:p>
       <w:pPr>
         <w:numPr>
+          <w:ilvl w:val="0"/>
           <w:numId w:val="0"/>
         </w:numPr>
         <w:bidi w:val="0"/>
@@ -6689,6 +6807,7 @@
     <w:p>
       <w:pPr>
         <w:numPr>
+          <w:ilvl w:val="0"/>
           <w:numId w:val="0"/>
         </w:numPr>
         <w:bidi w:val="0"/>
@@ -6707,6 +6826,7 @@
     <w:p>
       <w:pPr>
         <w:numPr>
+          <w:ilvl w:val="0"/>
           <w:numId w:val="0"/>
         </w:numPr>
         <w:bidi w:val="0"/>
@@ -6725,6 +6845,7 @@
     <w:p>
       <w:pPr>
         <w:numPr>
+          <w:ilvl w:val="0"/>
           <w:numId w:val="0"/>
         </w:numPr>
         <w:bidi w:val="0"/>
@@ -6743,6 +6864,7 @@
     <w:p>
       <w:pPr>
         <w:numPr>
+          <w:ilvl w:val="0"/>
           <w:numId w:val="0"/>
         </w:numPr>
         <w:bidi w:val="0"/>
@@ -6761,6 +6883,7 @@
     <w:p>
       <w:pPr>
         <w:numPr>
+          <w:ilvl w:val="0"/>
           <w:numId w:val="0"/>
         </w:numPr>
         <w:bidi w:val="0"/>
@@ -6779,6 +6902,7 @@
     <w:p>
       <w:pPr>
         <w:numPr>
+          <w:ilvl w:val="0"/>
           <w:numId w:val="0"/>
         </w:numPr>
         <w:bidi w:val="0"/>
@@ -6797,6 +6921,7 @@
     <w:p>
       <w:pPr>
         <w:numPr>
+          <w:ilvl w:val="0"/>
           <w:numId w:val="0"/>
         </w:numPr>
         <w:bidi w:val="0"/>
@@ -6849,6 +6974,7 @@
     <w:p>
       <w:pPr>
         <w:numPr>
+          <w:ilvl w:val="0"/>
           <w:numId w:val="0"/>
         </w:numPr>
         <w:bidi w:val="0"/>
@@ -6878,6 +7004,7 @@
     <w:p>
       <w:pPr>
         <w:numPr>
+          <w:ilvl w:val="0"/>
           <w:numId w:val="0"/>
         </w:numPr>
         <w:bidi w:val="0"/>
@@ -6896,6 +7023,7 @@
     <w:p>
       <w:pPr>
         <w:numPr>
+          <w:ilvl w:val="0"/>
           <w:numId w:val="0"/>
         </w:numPr>
         <w:bidi w:val="0"/>
@@ -6914,6 +7042,7 @@
     <w:p>
       <w:pPr>
         <w:numPr>
+          <w:ilvl w:val="0"/>
           <w:numId w:val="0"/>
         </w:numPr>
         <w:bidi w:val="0"/>
@@ -6932,6 +7061,7 @@
     <w:p>
       <w:pPr>
         <w:numPr>
+          <w:ilvl w:val="0"/>
           <w:numId w:val="0"/>
         </w:numPr>
         <w:bidi w:val="0"/>
@@ -6950,6 +7080,7 @@
     <w:p>
       <w:pPr>
         <w:numPr>
+          <w:ilvl w:val="0"/>
           <w:numId w:val="0"/>
         </w:numPr>
         <w:bidi w:val="0"/>
@@ -6968,6 +7099,7 @@
     <w:p>
       <w:pPr>
         <w:numPr>
+          <w:ilvl w:val="0"/>
           <w:numId w:val="0"/>
         </w:numPr>
         <w:bidi w:val="0"/>
@@ -6986,6 +7118,7 @@
     <w:p>
       <w:pPr>
         <w:numPr>
+          <w:ilvl w:val="0"/>
           <w:numId w:val="0"/>
         </w:numPr>
         <w:bidi w:val="0"/>
@@ -7015,6 +7148,7 @@
     <w:p>
       <w:pPr>
         <w:numPr>
+          <w:ilvl w:val="0"/>
           <w:numId w:val="0"/>
         </w:numPr>
         <w:bidi w:val="0"/>
@@ -7054,7 +7188,7 @@
                     </pic:cNvPicPr>
                   </pic:nvPicPr>
                   <pic:blipFill>
-                    <a:blip r:embed="rId11">
+                    <a:blip r:embed="rId14">
                       <a:clrChange>
                         <a:clrFrom>
                           <a:srgbClr val="F4F5F6">
@@ -7116,6 +7250,7 @@
     <w:p>
       <w:pPr>
         <w:numPr>
+          <w:ilvl w:val="0"/>
           <w:numId w:val="0"/>
         </w:numPr>
         <w:bidi w:val="0"/>
@@ -7137,9 +7272,9 @@
         </w:rPr>
         <w:drawing>
           <wp:inline distT="0" distB="0" distL="114300" distR="114300">
-            <wp:extent cx="2653665" cy="2527300"/>
-            <wp:effectExtent l="0" t="0" r="13335" b="12700"/>
-            <wp:docPr id="14" name="Picture 14" descr="Screenshot 2025-09-17 at 7.42.52 PM"/>
+            <wp:extent cx="3763010" cy="2743200"/>
+            <wp:effectExtent l="0" t="0" r="21590" b="0"/>
+            <wp:docPr id="19" name="Picture 19" descr="Exp 5"/>
             <wp:cNvGraphicFramePr>
               <a:graphicFrameLocks xmlns:a="http://schemas.openxmlformats.org/drawingml/2006/main" noChangeAspect="1"/>
             </wp:cNvGraphicFramePr>
@@ -7147,27 +7282,13 @@
               <a:graphicData uri="http://schemas.openxmlformats.org/drawingml/2006/picture">
                 <pic:pic xmlns:pic="http://schemas.openxmlformats.org/drawingml/2006/picture">
                   <pic:nvPicPr>
-                    <pic:cNvPr id="14" name="Picture 14" descr="Screenshot 2025-09-17 at 7.42.52 PM"/>
+                    <pic:cNvPr id="19" name="Picture 19" descr="Exp 5"/>
                     <pic:cNvPicPr>
                       <a:picLocks noChangeAspect="1"/>
                     </pic:cNvPicPr>
                   </pic:nvPicPr>
                   <pic:blipFill>
-                    <a:blip r:embed="rId11">
-                      <a:clrChange>
-                        <a:clrFrom>
-                          <a:srgbClr val="F4F5F6">
-                            <a:alpha val="100000"/>
-                          </a:srgbClr>
-                        </a:clrFrom>
-                        <a:clrTo>
-                          <a:srgbClr val="F4F5F6">
-                            <a:alpha val="100000"/>
-                            <a:alpha val="0"/>
-                          </a:srgbClr>
-                        </a:clrTo>
-                      </a:clrChange>
-                    </a:blip>
+                    <a:blip r:embed="rId15"/>
                     <a:stretch>
                       <a:fillRect/>
                     </a:stretch>
@@ -7175,7 +7296,7 @@
                   <pic:spPr>
                     <a:xfrm>
                       <a:off x="0" y="0"/>
-                      <a:ext cx="2653665" cy="2527300"/>
+                      <a:ext cx="3763010" cy="2743200"/>
                     </a:xfrm>
                     <a:prstGeom prst="rect">
                       <a:avLst/>
@@ -7191,6 +7312,7 @@
     <w:p>
       <w:pPr>
         <w:numPr>
+          <w:ilvl w:val="0"/>
           <w:numId w:val="0"/>
         </w:numPr>
         <w:bidi w:val="0"/>
@@ -7243,6 +7365,7 @@
     <w:p>
       <w:pPr>
         <w:numPr>
+          <w:ilvl w:val="0"/>
           <w:numId w:val="0"/>
         </w:numPr>
         <w:bidi w:val="0"/>
@@ -7978,27 +8101,16 @@
         </w:rPr>
         <w:t>?</w:t>
       </w:r>
-    </w:p>
-    <w:p>
-      <w:pPr>
-        <w:rPr>
-          <w:rFonts w:hint="default" w:ascii="Times New Roman Bold" w:hAnsi="Times New Roman Bold"/>
-          <w:b/>
-          <w:bCs/>
-          <w:sz w:val="40"/>
-          <w:szCs w:val="40"/>
-          <w:lang w:val="en-US"/>
-        </w:rPr>
-      </w:pPr>
-      <w:r>
-        <w:rPr>
-          <w:rFonts w:hint="default" w:ascii="Times New Roman" w:hAnsi="Times New Roman" w:cs="Times New Roman"/>
-          <w:b w:val="0"/>
-          <w:bCs/>
-          <w:sz w:val="24"/>
-          <w:szCs w:val="24"/>
-        </w:rPr>
-        <w:br w:type="page"/>
+      <w:r>
+        <w:rPr>
+          <w:rFonts w:hint="default" w:ascii="Times New Roman" w:hAnsi="Times New Roman" w:cs="Times New Roman"/>
+          <w:b w:val="0"/>
+          <w:bCs/>
+          <w:sz w:val="24"/>
+          <w:szCs w:val="24"/>
+          <w:lang w:val="en-US"/>
+        </w:rPr>
+        <w:t xml:space="preserve"> </w:t>
       </w:r>
     </w:p>
     <w:p>
@@ -8010,16 +8122,59 @@
         <w:autoSpaceDE w:val="0"/>
         <w:autoSpaceDN w:val="0"/>
         <w:spacing w:line="240" w:lineRule="auto"/>
+        <w:ind w:left="660" w:leftChars="0"/>
         <w:jc w:val="both"/>
         <w:rPr>
           <w:rFonts w:hint="default" w:ascii="Times New Roman Bold" w:hAnsi="Times New Roman Bold"/>
           <w:b/>
           <w:bCs/>
+          <w:sz w:val="22"/>
+          <w:szCs w:val="22"/>
+          <w:lang w:val="en-US"/>
+        </w:rPr>
+      </w:pPr>
+    </w:p>
+    <w:p>
+      <w:pPr>
+        <w:pBdr>
+          <w:top w:val="single" w:color="auto" w:sz="24" w:space="1"/>
+          <w:bottom w:val="single" w:color="auto" w:sz="24" w:space="1"/>
+        </w:pBdr>
+        <w:shd w:val="clear" w:color="auto" w:fill="BDD6EE" w:themeFill="accent1" w:themeFillTint="66"/>
+        <w:jc w:val="center"/>
+        <w:rPr>
+          <w:rFonts w:hint="default" w:ascii="Times New Roman" w:hAnsi="Times New Roman" w:cs="Times New Roman"/>
+          <w:b/>
+          <w:color w:val="auto"/>
           <w:sz w:val="40"/>
-          <w:szCs w:val="40"/>
-          <w:lang w:val="en-US"/>
-        </w:rPr>
-      </w:pPr>
+          <w:szCs w:val="21"/>
+          <w:lang w:val="en-US"/>
+        </w:rPr>
+      </w:pPr>
+      <w:r>
+        <w:rPr>
+          <w:rFonts w:hint="default" w:ascii="Times New Roman" w:hAnsi="Times New Roman" w:cs="Times New Roman"/>
+          <w:b/>
+          <w:color w:val="auto"/>
+          <w:sz w:val="40"/>
+          <w:szCs w:val="21"/>
+          <w:lang w:val="en-US"/>
+        </w:rPr>
+        <w:t>Answers to Post</w:t>
+      </w:r>
+      <w:bookmarkStart w:id="0" w:name="_GoBack"/>
+      <w:bookmarkEnd w:id="0"/>
+      <w:r>
+        <w:rPr>
+          <w:rFonts w:hint="default" w:ascii="Times New Roman" w:hAnsi="Times New Roman" w:cs="Times New Roman"/>
+          <w:b/>
+          <w:color w:val="auto"/>
+          <w:sz w:val="40"/>
+          <w:szCs w:val="21"/>
+          <w:lang w:val="en-US"/>
+        </w:rPr>
+        <w:t>-Lab Questions</w:t>
+      </w:r>
     </w:p>
     <w:p>
       <w:pPr>
@@ -8030,6 +8185,7 @@
         <w:autoSpaceDE w:val="0"/>
         <w:autoSpaceDN w:val="0"/>
         <w:spacing w:line="240" w:lineRule="auto"/>
+        <w:ind w:left="660" w:leftChars="0"/>
         <w:jc w:val="both"/>
         <w:rPr>
           <w:rFonts w:hint="default" w:ascii="Times New Roman Bold" w:hAnsi="Times New Roman Bold"/>
@@ -8043,8 +8199,43 @@
     </w:p>
     <w:p>
       <w:pPr>
+        <w:rPr>
+          <w:rFonts w:hint="default" w:ascii="Times New Roman" w:hAnsi="Times New Roman" w:cs="Times New Roman"/>
+          <w:b w:val="0"/>
+          <w:bCs/>
+          <w:sz w:val="24"/>
+          <w:szCs w:val="24"/>
+          <w:lang w:val="en-US"/>
+        </w:rPr>
+      </w:pPr>
+      <w:r>
+        <w:rPr>
+          <w:rFonts w:hint="default" w:ascii="Times New Roman" w:hAnsi="Times New Roman" w:cs="Times New Roman"/>
+          <w:b w:val="0"/>
+          <w:bCs/>
+          <w:sz w:val="24"/>
+          <w:szCs w:val="24"/>
+        </w:rPr>
+        <w:br w:type="page"/>
+      </w:r>
+    </w:p>
+    <w:p>
+      <w:pPr>
+        <w:rPr>
+          <w:rFonts w:hint="default" w:ascii="Times New Roman" w:hAnsi="Times New Roman" w:cs="Times New Roman"/>
+          <w:b w:val="0"/>
+          <w:bCs/>
+          <w:sz w:val="24"/>
+          <w:szCs w:val="24"/>
+          <w:lang w:val="en-US"/>
+        </w:rPr>
+      </w:pPr>
+    </w:p>
+    <w:p>
+      <w:pPr>
         <w:widowControl w:val="0"/>
         <w:numPr>
+          <w:ilvl w:val="0"/>
           <w:numId w:val="0"/>
         </w:numPr>
         <w:autoSpaceDE w:val="0"/>
@@ -8065,6 +8256,7 @@
       <w:pPr>
         <w:widowControl w:val="0"/>
         <w:numPr>
+          <w:ilvl w:val="0"/>
           <w:numId w:val="0"/>
         </w:numPr>
         <w:autoSpaceDE w:val="0"/>
@@ -8085,6 +8277,49 @@
       <w:pPr>
         <w:widowControl w:val="0"/>
         <w:numPr>
+          <w:ilvl w:val="0"/>
+          <w:numId w:val="0"/>
+        </w:numPr>
+        <w:autoSpaceDE w:val="0"/>
+        <w:autoSpaceDN w:val="0"/>
+        <w:spacing w:line="240" w:lineRule="auto"/>
+        <w:jc w:val="both"/>
+        <w:rPr>
+          <w:rFonts w:hint="default" w:ascii="Times New Roman Bold" w:hAnsi="Times New Roman Bold"/>
+          <w:b/>
+          <w:bCs/>
+          <w:sz w:val="40"/>
+          <w:szCs w:val="40"/>
+          <w:lang w:val="en-US"/>
+        </w:rPr>
+      </w:pPr>
+    </w:p>
+    <w:p>
+      <w:pPr>
+        <w:widowControl w:val="0"/>
+        <w:numPr>
+          <w:ilvl w:val="0"/>
+          <w:numId w:val="0"/>
+        </w:numPr>
+        <w:autoSpaceDE w:val="0"/>
+        <w:autoSpaceDN w:val="0"/>
+        <w:spacing w:line="240" w:lineRule="auto"/>
+        <w:jc w:val="both"/>
+        <w:rPr>
+          <w:rFonts w:hint="default" w:ascii="Times New Roman Bold" w:hAnsi="Times New Roman Bold"/>
+          <w:b/>
+          <w:bCs/>
+          <w:sz w:val="40"/>
+          <w:szCs w:val="40"/>
+          <w:lang w:val="en-US"/>
+        </w:rPr>
+      </w:pPr>
+    </w:p>
+    <w:p>
+      <w:pPr>
+        <w:widowControl w:val="0"/>
+        <w:numPr>
+          <w:ilvl w:val="0"/>
           <w:numId w:val="0"/>
         </w:numPr>
         <w:autoSpaceDE w:val="0"/>
@@ -9059,6 +9294,7 @@
       <w:pPr>
         <w:widowControl w:val="0"/>
         <w:numPr>
+          <w:ilvl w:val="0"/>
           <w:numId w:val="0"/>
         </w:numPr>
         <w:autoSpaceDE w:val="0"/>
@@ -9079,6 +9315,7 @@
       <w:pPr>
         <w:widowControl w:val="0"/>
         <w:numPr>
+          <w:ilvl w:val="0"/>
           <w:numId w:val="0"/>
         </w:numPr>
         <w:autoSpaceDE w:val="0"/>
@@ -9099,6 +9336,7 @@
       <w:pPr>
         <w:widowControl w:val="0"/>
         <w:numPr>
+          <w:ilvl w:val="0"/>
           <w:numId w:val="0"/>
         </w:numPr>
         <w:autoSpaceDE w:val="0"/>
@@ -9114,8 +9352,6 @@
           <w:lang w:val="en-US"/>
         </w:rPr>
       </w:pPr>
-      <w:bookmarkStart w:id="0" w:name="_GoBack"/>
-      <w:bookmarkEnd w:id="0"/>
     </w:p>
     <w:sectPr>
       <w:footerReference r:id="rId3" w:type="default"/>

</xml_diff>